<commit_message>
The first program is running perfectly
</commit_message>
<xml_diff>
--- a/WEEK 01/Articulate—Version Control.docx
+++ b/WEEK 01/Articulate—Version Control.docx
@@ -42,43 +42,7 @@
           <w:szCs w:val="32"/>
           <w:lang w:val="en-US"/>
         </w:rPr>
-        <w:t xml:space="preserve">Version control tracks changes made over different </w:t>
-      </w:r>
-      <w:r>
-        <w:rPr>
-          <w:rFonts w:ascii="Times New Roman" w:hAnsi="Times New Roman" w:cs="Times New Roman"/>
-          <w:sz w:val="32"/>
-          <w:szCs w:val="32"/>
-          <w:lang w:val="en-US"/>
-        </w:rPr>
-        <w:t>moments;</w:t>
-      </w:r>
-      <w:r>
-        <w:rPr>
-          <w:rFonts w:ascii="Times New Roman" w:hAnsi="Times New Roman" w:cs="Times New Roman"/>
-          <w:sz w:val="32"/>
-          <w:szCs w:val="32"/>
-          <w:lang w:val="en-US"/>
-        </w:rPr>
-        <w:t xml:space="preserve"> this means that you can get to know the different phases that a certain program has had over time. A great benefit of this is that because changes can be </w:t>
-      </w:r>
-      <w:r>
-        <w:rPr>
-          <w:rFonts w:ascii="Times New Roman" w:hAnsi="Times New Roman" w:cs="Times New Roman"/>
-          <w:sz w:val="32"/>
-          <w:szCs w:val="32"/>
-          <w:lang w:val="en-US"/>
-        </w:rPr>
-        <w:t>tracked,</w:t>
-      </w:r>
-      <w:r>
-        <w:rPr>
-          <w:rFonts w:ascii="Times New Roman" w:hAnsi="Times New Roman" w:cs="Times New Roman"/>
-          <w:sz w:val="32"/>
-          <w:szCs w:val="32"/>
-          <w:lang w:val="en-US"/>
-        </w:rPr>
-        <w:t xml:space="preserve"> we can see who, when and where changes have been made to our program.</w:t>
+        <w:t>Version control tracks changes made over different moments; this means that you can get to know the different phases that a certain program has had over time. A great benefit of this is that because changes can be tracked, we can see who, when and where changes have been made to our program.</w:t>
       </w:r>
     </w:p>
     <w:p>
@@ -158,7 +122,43 @@
           <w:szCs w:val="32"/>
           <w:lang w:val="en-US"/>
         </w:rPr>
-        <w:t>This command allows us to save the changes we have made directly in our program.</w:t>
+        <w:t xml:space="preserve">This command </w:t>
+      </w:r>
+      <w:r>
+        <w:rPr>
+          <w:rFonts w:ascii="Times New Roman" w:hAnsi="Times New Roman" w:cs="Times New Roman"/>
+          <w:sz w:val="32"/>
+          <w:szCs w:val="32"/>
+          <w:lang w:val="en-US"/>
+        </w:rPr>
+        <w:t xml:space="preserve">helps us </w:t>
+      </w:r>
+      <w:r>
+        <w:rPr>
+          <w:rFonts w:ascii="Times New Roman" w:hAnsi="Times New Roman" w:cs="Times New Roman"/>
+          <w:sz w:val="32"/>
+          <w:szCs w:val="32"/>
+          <w:lang w:val="en-US"/>
+        </w:rPr>
+        <w:t xml:space="preserve">because it </w:t>
+      </w:r>
+      <w:r>
+        <w:rPr>
+          <w:rFonts w:ascii="Times New Roman" w:hAnsi="Times New Roman" w:cs="Times New Roman"/>
+          <w:sz w:val="32"/>
+          <w:szCs w:val="32"/>
+          <w:lang w:val="en-US"/>
+        </w:rPr>
+        <w:t>allows us to save the changes we have made directly in our program.</w:t>
+      </w:r>
+      <w:r>
+        <w:rPr>
+          <w:rFonts w:ascii="Times New Roman" w:hAnsi="Times New Roman" w:cs="Times New Roman"/>
+          <w:sz w:val="32"/>
+          <w:szCs w:val="32"/>
+          <w:lang w:val="en-US"/>
+        </w:rPr>
+        <w:t xml:space="preserve"> </w:t>
       </w:r>
     </w:p>
     <w:sectPr>

</xml_diff>